<commit_message>
Update thesis study task; Update spiral info
</commit_message>
<xml_diff>
--- a/Задание на дипломную работу.docx
+++ b/Задание на дипломную работу.docx
@@ -83,20 +83,8 @@
           <w:sz w:val="28"/>
           <w:szCs w:val="28"/>
         </w:rPr>
-        <w:t xml:space="preserve"> Денисова </w:t>
-      </w:r>
-      <w:proofErr w:type="gramStart"/>
-      <w:r>
-        <w:rPr>
-          <w:rFonts w:ascii="Times New Roman" w:hAnsi="Times New Roman" w:cs="Times New Roman"/>
-          <w:b/>
-          <w:bCs/>
-          <w:sz w:val="28"/>
-          <w:szCs w:val="28"/>
-        </w:rPr>
-        <w:t>И.И.</w:t>
-      </w:r>
-      <w:proofErr w:type="gramEnd"/>
+        <w:t xml:space="preserve"> Денисова И.И.</w:t>
+      </w:r>
     </w:p>
     <w:p>
       <w:pPr>
@@ -228,18 +216,8 @@
           <w:sz w:val="28"/>
           <w:szCs w:val="28"/>
         </w:rPr>
-        <w:t xml:space="preserve">: Денисов </w:t>
-      </w:r>
-      <w:proofErr w:type="gramStart"/>
-      <w:r>
-        <w:rPr>
-          <w:rFonts w:ascii="Times New Roman" w:hAnsi="Times New Roman" w:cs="Times New Roman"/>
-          <w:sz w:val="28"/>
-          <w:szCs w:val="28"/>
-        </w:rPr>
-        <w:t>И.И.</w:t>
-      </w:r>
-      <w:proofErr w:type="gramEnd"/>
+        <w:t>: Денисов И.И.</w:t>
+      </w:r>
     </w:p>
     <w:p>
       <w:pPr>
@@ -268,31 +246,13 @@
         </w:rPr>
         <w:t xml:space="preserve">: </w:t>
       </w:r>
-      <w:proofErr w:type="spellStart"/>
-      <w:r>
-        <w:rPr>
-          <w:rFonts w:ascii="Times New Roman" w:hAnsi="Times New Roman" w:cs="Times New Roman"/>
-          <w:sz w:val="28"/>
-          <w:szCs w:val="28"/>
-        </w:rPr>
-        <w:t>Шабас</w:t>
-      </w:r>
-      <w:proofErr w:type="spellEnd"/>
-      <w:r>
-        <w:rPr>
-          <w:rFonts w:ascii="Times New Roman" w:hAnsi="Times New Roman" w:cs="Times New Roman"/>
-          <w:sz w:val="28"/>
-          <w:szCs w:val="28"/>
-        </w:rPr>
-        <w:t xml:space="preserve"> И</w:t>
-      </w:r>
-      <w:r>
-        <w:rPr>
-          <w:rFonts w:ascii="Times New Roman" w:hAnsi="Times New Roman" w:cs="Times New Roman"/>
-          <w:sz w:val="28"/>
-          <w:szCs w:val="28"/>
-        </w:rPr>
-        <w:t>.Н.</w:t>
+      <w:r>
+        <w:rPr>
+          <w:rFonts w:ascii="Times New Roman" w:hAnsi="Times New Roman" w:cs="Times New Roman"/>
+          <w:sz w:val="28"/>
+          <w:szCs w:val="28"/>
+        </w:rPr>
+        <w:t>Шабас И.Н.</w:t>
       </w:r>
     </w:p>
     <w:p>
@@ -312,8 +272,26 @@
           <w:sz w:val="28"/>
           <w:szCs w:val="28"/>
         </w:rPr>
-        <w:t xml:space="preserve">Научный </w:t>
-      </w:r>
+        <w:t>Научный консультант</w:t>
+      </w:r>
+      <w:r>
+        <w:rPr>
+          <w:rFonts w:ascii="Times New Roman" w:hAnsi="Times New Roman" w:cs="Times New Roman"/>
+          <w:sz w:val="28"/>
+          <w:szCs w:val="28"/>
+        </w:rPr>
+        <w:t>: Иванченко В.В.</w:t>
+      </w:r>
+    </w:p>
+    <w:p>
+      <w:pPr>
+        <w:spacing w:line="240" w:lineRule="auto"/>
+        <w:rPr>
+          <w:rFonts w:ascii="Times New Roman" w:hAnsi="Times New Roman" w:cs="Times New Roman"/>
+          <w:sz w:val="28"/>
+          <w:szCs w:val="28"/>
+        </w:rPr>
+      </w:pPr>
       <w:r>
         <w:rPr>
           <w:rFonts w:ascii="Times New Roman" w:hAnsi="Times New Roman" w:cs="Times New Roman"/>
@@ -322,46 +300,38 @@
           <w:sz w:val="28"/>
           <w:szCs w:val="28"/>
         </w:rPr>
-        <w:t>консультант</w:t>
-      </w:r>
-      <w:r>
-        <w:rPr>
-          <w:rFonts w:ascii="Times New Roman" w:hAnsi="Times New Roman" w:cs="Times New Roman"/>
-          <w:sz w:val="28"/>
-          <w:szCs w:val="28"/>
-        </w:rPr>
-        <w:t xml:space="preserve">: </w:t>
-      </w:r>
-      <w:r>
-        <w:rPr>
-          <w:rFonts w:ascii="Times New Roman" w:hAnsi="Times New Roman" w:cs="Times New Roman"/>
-          <w:sz w:val="28"/>
-          <w:szCs w:val="28"/>
-        </w:rPr>
-        <w:t>Иванченко</w:t>
-      </w:r>
-      <w:r>
-        <w:rPr>
-          <w:rFonts w:ascii="Times New Roman" w:hAnsi="Times New Roman" w:cs="Times New Roman"/>
-          <w:sz w:val="28"/>
-          <w:szCs w:val="28"/>
-        </w:rPr>
-        <w:t xml:space="preserve"> </w:t>
-      </w:r>
-      <w:proofErr w:type="gramStart"/>
-      <w:r>
-        <w:rPr>
-          <w:rFonts w:ascii="Times New Roman" w:hAnsi="Times New Roman" w:cs="Times New Roman"/>
-          <w:sz w:val="28"/>
-          <w:szCs w:val="28"/>
-        </w:rPr>
-        <w:t>В.В.</w:t>
-      </w:r>
-      <w:proofErr w:type="gramEnd"/>
-    </w:p>
-    <w:p>
-      <w:pPr>
-        <w:spacing w:line="240" w:lineRule="auto"/>
+        <w:t>Год защиты</w:t>
+      </w:r>
+      <w:r>
+        <w:rPr>
+          <w:rFonts w:ascii="Times New Roman" w:hAnsi="Times New Roman" w:cs="Times New Roman"/>
+          <w:sz w:val="28"/>
+          <w:szCs w:val="28"/>
+        </w:rPr>
+        <w:t>: 202</w:t>
+      </w:r>
+      <w:r>
+        <w:rPr>
+          <w:rFonts w:ascii="Times New Roman" w:hAnsi="Times New Roman" w:cs="Times New Roman"/>
+          <w:sz w:val="28"/>
+          <w:szCs w:val="28"/>
+        </w:rPr>
+        <w:t>5</w:t>
+      </w:r>
+      <w:r>
+        <w:rPr>
+          <w:rFonts w:ascii="Times New Roman" w:hAnsi="Times New Roman" w:cs="Times New Roman"/>
+          <w:sz w:val="28"/>
+          <w:szCs w:val="28"/>
+        </w:rPr>
+        <w:t>.</w:t>
+      </w:r>
+    </w:p>
+    <w:p>
+      <w:pPr>
+        <w:spacing w:line="240" w:lineRule="auto"/>
+        <w:ind w:firstLine="708"/>
+        <w:jc w:val="both"/>
         <w:rPr>
           <w:rFonts w:ascii="Times New Roman" w:hAnsi="Times New Roman" w:cs="Times New Roman"/>
           <w:sz w:val="28"/>
@@ -376,43 +346,32 @@
           <w:sz w:val="28"/>
           <w:szCs w:val="28"/>
         </w:rPr>
-        <w:t>Год защиты</w:t>
-      </w:r>
-      <w:r>
-        <w:rPr>
-          <w:rFonts w:ascii="Times New Roman" w:hAnsi="Times New Roman" w:cs="Times New Roman"/>
-          <w:sz w:val="28"/>
-          <w:szCs w:val="28"/>
-        </w:rPr>
-        <w:t>: 202</w:t>
-      </w:r>
-      <w:r>
-        <w:rPr>
-          <w:rFonts w:ascii="Times New Roman" w:hAnsi="Times New Roman" w:cs="Times New Roman"/>
-          <w:sz w:val="28"/>
-          <w:szCs w:val="28"/>
-        </w:rPr>
-        <w:t>5</w:t>
-      </w:r>
-      <w:r>
-        <w:rPr>
-          <w:rFonts w:ascii="Times New Roman" w:hAnsi="Times New Roman" w:cs="Times New Roman"/>
-          <w:sz w:val="28"/>
-          <w:szCs w:val="28"/>
-        </w:rPr>
-        <w:t>.</w:t>
-      </w:r>
-    </w:p>
-    <w:p>
-      <w:pPr>
-        <w:spacing w:line="240" w:lineRule="auto"/>
-        <w:rPr>
-          <w:rFonts w:ascii="Times New Roman" w:hAnsi="Times New Roman" w:cs="Times New Roman"/>
-          <w:sz w:val="28"/>
-          <w:szCs w:val="28"/>
-          <w:highlight w:val="yellow"/>
-        </w:rPr>
-      </w:pPr>
+        <w:t>Тема работы</w:t>
+      </w:r>
+      <w:r>
+        <w:rPr>
+          <w:rFonts w:ascii="Times New Roman" w:hAnsi="Times New Roman" w:cs="Times New Roman"/>
+          <w:sz w:val="28"/>
+          <w:szCs w:val="28"/>
+        </w:rPr>
+        <w:t xml:space="preserve">: </w:t>
+      </w:r>
+      <w:r>
+        <w:rPr>
+          <w:rFonts w:ascii="Times New Roman" w:hAnsi="Times New Roman" w:cs="Times New Roman"/>
+          <w:sz w:val="28"/>
+          <w:szCs w:val="28"/>
+        </w:rPr>
+        <w:t>Р</w:t>
+      </w:r>
+      <w:r>
+        <w:rPr>
+          <w:rFonts w:ascii="Times New Roman" w:hAnsi="Times New Roman" w:cs="Times New Roman"/>
+          <w:sz w:val="28"/>
+          <w:szCs w:val="28"/>
+        </w:rPr>
+        <w:t>азработка кросс-платформенной библиотеки для анализа финансовых данных.</w:t>
+      </w:r>
     </w:p>
     <w:p>
       <w:pPr>
@@ -423,6 +382,7 @@
           <w:rFonts w:ascii="Times New Roman" w:hAnsi="Times New Roman" w:cs="Times New Roman"/>
           <w:sz w:val="28"/>
           <w:szCs w:val="28"/>
+          <w:lang w:val="en-US"/>
         </w:rPr>
       </w:pPr>
       <w:r>
@@ -433,7 +393,7 @@
           <w:sz w:val="28"/>
           <w:szCs w:val="28"/>
         </w:rPr>
-        <w:t>Тема работы</w:t>
+        <w:t>Цели работы</w:t>
       </w:r>
       <w:r>
         <w:rPr>
@@ -449,45 +409,17 @@
           <w:sz w:val="28"/>
           <w:szCs w:val="28"/>
         </w:rPr>
-        <w:t>Р</w:t>
-      </w:r>
-      <w:r>
-        <w:rPr>
-          <w:rFonts w:ascii="Times New Roman" w:hAnsi="Times New Roman" w:cs="Times New Roman"/>
-          <w:sz w:val="28"/>
-          <w:szCs w:val="28"/>
-        </w:rPr>
-        <w:t xml:space="preserve">азработка </w:t>
-      </w:r>
-      <w:proofErr w:type="gramStart"/>
-      <w:r>
-        <w:rPr>
-          <w:rFonts w:ascii="Times New Roman" w:hAnsi="Times New Roman" w:cs="Times New Roman"/>
-          <w:sz w:val="28"/>
-          <w:szCs w:val="28"/>
-        </w:rPr>
-        <w:t>кросс-платформенной</w:t>
-      </w:r>
-      <w:proofErr w:type="gramEnd"/>
-      <w:r>
-        <w:rPr>
-          <w:rFonts w:ascii="Times New Roman" w:hAnsi="Times New Roman" w:cs="Times New Roman"/>
-          <w:sz w:val="28"/>
-          <w:szCs w:val="28"/>
-        </w:rPr>
-        <w:t xml:space="preserve"> библиотеки для анализа финансовых данных.</w:t>
+        <w:t>Целью данной работы является создание кроссплатформенной библиотеки для анализа финансовых данных. Для достижения цели были поставлены следующие задачи:</w:t>
       </w:r>
     </w:p>
     <w:p>
       <w:pPr>
         <w:spacing w:line="240" w:lineRule="auto"/>
         <w:ind w:firstLine="708"/>
-        <w:jc w:val="both"/>
-        <w:rPr>
-          <w:rFonts w:ascii="Times New Roman" w:hAnsi="Times New Roman" w:cs="Times New Roman"/>
-          <w:sz w:val="28"/>
-          <w:szCs w:val="28"/>
-          <w:highlight w:val="yellow"/>
+        <w:rPr>
+          <w:rFonts w:ascii="Times New Roman" w:hAnsi="Times New Roman" w:cs="Times New Roman"/>
+          <w:sz w:val="28"/>
+          <w:szCs w:val="28"/>
         </w:rPr>
       </w:pPr>
       <w:r>
@@ -497,459 +429,424 @@
           <w:iCs/>
           <w:sz w:val="28"/>
           <w:szCs w:val="28"/>
+        </w:rPr>
+        <w:t>Задачи работы</w:t>
+      </w:r>
+      <w:r>
+        <w:rPr>
+          <w:rFonts w:ascii="Times New Roman" w:hAnsi="Times New Roman" w:cs="Times New Roman"/>
+          <w:sz w:val="28"/>
+          <w:szCs w:val="28"/>
+        </w:rPr>
+        <w:t>:</w:t>
+      </w:r>
+    </w:p>
+    <w:p>
+      <w:pPr>
+        <w:spacing w:line="240" w:lineRule="auto"/>
+        <w:ind w:firstLine="708"/>
+        <w:rPr>
+          <w:rFonts w:ascii="Times New Roman" w:hAnsi="Times New Roman" w:cs="Times New Roman"/>
+          <w:sz w:val="28"/>
+          <w:szCs w:val="28"/>
+        </w:rPr>
+      </w:pPr>
+      <w:r>
+        <w:rPr>
+          <w:rFonts w:ascii="Times New Roman" w:hAnsi="Times New Roman" w:cs="Times New Roman"/>
+          <w:sz w:val="28"/>
+          <w:szCs w:val="28"/>
+        </w:rPr>
+        <w:t>–</w:t>
+      </w:r>
+      <w:r>
+        <w:rPr>
+          <w:rFonts w:ascii="Times New Roman" w:hAnsi="Times New Roman" w:cs="Times New Roman"/>
+          <w:sz w:val="28"/>
+          <w:szCs w:val="28"/>
+        </w:rPr>
+        <w:t xml:space="preserve"> </w:t>
+      </w:r>
+      <w:r>
+        <w:rPr>
+          <w:rFonts w:ascii="Times New Roman" w:hAnsi="Times New Roman" w:cs="Times New Roman"/>
+          <w:sz w:val="28"/>
+          <w:szCs w:val="28"/>
+        </w:rPr>
+        <w:t>Исследование</w:t>
+      </w:r>
+      <w:r>
+        <w:rPr>
+          <w:rFonts w:ascii="Times New Roman" w:hAnsi="Times New Roman" w:cs="Times New Roman"/>
+          <w:sz w:val="28"/>
+          <w:szCs w:val="28"/>
+        </w:rPr>
+        <w:t xml:space="preserve"> </w:t>
+      </w:r>
+      <w:r>
+        <w:rPr>
+          <w:rFonts w:ascii="Times New Roman" w:hAnsi="Times New Roman" w:cs="Times New Roman"/>
+          <w:sz w:val="28"/>
+          <w:szCs w:val="28"/>
+        </w:rPr>
+        <w:t>предметной области, анализ существующих кроссплатформенных библиотек для анализа финансовых данных.</w:t>
+      </w:r>
+    </w:p>
+    <w:p>
+      <w:pPr>
+        <w:spacing w:line="240" w:lineRule="auto"/>
+        <w:ind w:firstLine="708"/>
+        <w:rPr>
+          <w:rFonts w:ascii="Times New Roman" w:hAnsi="Times New Roman" w:cs="Times New Roman"/>
+          <w:sz w:val="28"/>
+          <w:szCs w:val="28"/>
+        </w:rPr>
+      </w:pPr>
+      <w:r>
+        <w:rPr>
+          <w:rFonts w:ascii="Times New Roman" w:hAnsi="Times New Roman" w:cs="Times New Roman"/>
+          <w:sz w:val="28"/>
+          <w:szCs w:val="28"/>
+        </w:rPr>
+        <w:t xml:space="preserve">– </w:t>
+      </w:r>
+      <w:r>
+        <w:rPr>
+          <w:rFonts w:ascii="Times New Roman" w:hAnsi="Times New Roman" w:cs="Times New Roman"/>
+          <w:sz w:val="28"/>
+          <w:szCs w:val="28"/>
+        </w:rPr>
+        <w:t xml:space="preserve">Анализ </w:t>
+      </w:r>
+      <w:r>
+        <w:rPr>
+          <w:rFonts w:ascii="Times New Roman" w:hAnsi="Times New Roman" w:cs="Times New Roman"/>
+          <w:sz w:val="28"/>
+          <w:szCs w:val="28"/>
+        </w:rPr>
+        <w:t>технологий для создания библиотеки и разработка архитектуры библиотеки.</w:t>
+      </w:r>
+    </w:p>
+    <w:p>
+      <w:pPr>
+        <w:spacing w:line="240" w:lineRule="auto"/>
+        <w:ind w:firstLine="708"/>
+        <w:rPr>
+          <w:rFonts w:ascii="Times New Roman" w:hAnsi="Times New Roman" w:cs="Times New Roman"/>
+          <w:sz w:val="28"/>
+          <w:szCs w:val="28"/>
+        </w:rPr>
+      </w:pPr>
+      <w:r>
+        <w:rPr>
+          <w:rFonts w:ascii="Times New Roman" w:hAnsi="Times New Roman" w:cs="Times New Roman"/>
+          <w:sz w:val="28"/>
+          <w:szCs w:val="28"/>
+        </w:rPr>
+        <w:t xml:space="preserve">– </w:t>
+      </w:r>
+      <w:r>
+        <w:rPr>
+          <w:rFonts w:ascii="Times New Roman" w:hAnsi="Times New Roman" w:cs="Times New Roman"/>
+          <w:sz w:val="28"/>
+          <w:szCs w:val="28"/>
+        </w:rPr>
+        <w:t xml:space="preserve">Разработка </w:t>
+      </w:r>
+      <w:r>
+        <w:rPr>
+          <w:rFonts w:ascii="Times New Roman" w:hAnsi="Times New Roman" w:cs="Times New Roman"/>
+          <w:sz w:val="28"/>
+          <w:szCs w:val="28"/>
+        </w:rPr>
+        <w:t>востребованных сообществом трейдеров инструментов рисования на графиках для анализа финансовых данных и их описание.</w:t>
+      </w:r>
+    </w:p>
+    <w:p>
+      <w:pPr>
+        <w:spacing w:line="240" w:lineRule="auto"/>
+        <w:ind w:firstLine="708"/>
+        <w:rPr>
+          <w:rFonts w:ascii="Times New Roman" w:hAnsi="Times New Roman" w:cs="Times New Roman"/>
+          <w:sz w:val="28"/>
+          <w:szCs w:val="28"/>
+        </w:rPr>
+      </w:pPr>
+      <w:r>
+        <w:rPr>
+          <w:rFonts w:ascii="Times New Roman" w:hAnsi="Times New Roman" w:cs="Times New Roman"/>
+          <w:sz w:val="28"/>
+          <w:szCs w:val="28"/>
+        </w:rPr>
+        <w:t xml:space="preserve">– </w:t>
+      </w:r>
+      <w:bookmarkStart w:id="0" w:name="_Hlk137576023"/>
+      <w:r>
+        <w:rPr>
+          <w:rFonts w:ascii="Times New Roman" w:hAnsi="Times New Roman" w:cs="Times New Roman"/>
+          <w:sz w:val="28"/>
+          <w:szCs w:val="28"/>
+        </w:rPr>
+        <w:t>Создание приложения для демонстрации функционала библиотеки, а также публикация е</w:t>
+      </w:r>
+      <w:r>
+        <w:rPr>
+          <w:rFonts w:ascii="Times New Roman" w:hAnsi="Times New Roman" w:cs="Times New Roman"/>
+          <w:sz w:val="28"/>
+          <w:szCs w:val="28"/>
+        </w:rPr>
+        <w:t>е</w:t>
+      </w:r>
+      <w:r>
+        <w:rPr>
+          <w:rFonts w:ascii="Times New Roman" w:hAnsi="Times New Roman" w:cs="Times New Roman"/>
+          <w:sz w:val="28"/>
+          <w:szCs w:val="28"/>
+        </w:rPr>
+        <w:t xml:space="preserve"> в сети интернет.</w:t>
+      </w:r>
+    </w:p>
+    <w:bookmarkEnd w:id="0"/>
+    <w:p>
+      <w:pPr>
+        <w:spacing w:line="240" w:lineRule="auto"/>
+        <w:rPr>
+          <w:rFonts w:ascii="Times New Roman" w:hAnsi="Times New Roman" w:cs="Times New Roman"/>
+          <w:sz w:val="28"/>
+          <w:szCs w:val="28"/>
+        </w:rPr>
+      </w:pPr>
+      <w:r>
+        <w:rPr>
+          <w:rFonts w:ascii="Times New Roman" w:hAnsi="Times New Roman" w:cs="Times New Roman"/>
+          <w:sz w:val="28"/>
+          <w:szCs w:val="28"/>
+        </w:rPr>
+        <w:t xml:space="preserve">Заведующий кафедрой </w:t>
+      </w:r>
+      <w:r>
+        <w:rPr>
+          <w:rFonts w:ascii="Times New Roman" w:hAnsi="Times New Roman" w:cs="Times New Roman"/>
+          <w:sz w:val="28"/>
+          <w:szCs w:val="28"/>
+        </w:rPr>
+        <w:tab/>
+      </w:r>
+      <w:r>
+        <w:rPr>
+          <w:rFonts w:ascii="Times New Roman" w:hAnsi="Times New Roman" w:cs="Times New Roman"/>
+          <w:sz w:val="28"/>
+          <w:szCs w:val="28"/>
+        </w:rPr>
+        <w:tab/>
+      </w:r>
+      <w:r>
+        <w:rPr>
+          <w:rFonts w:ascii="Times New Roman" w:hAnsi="Times New Roman" w:cs="Times New Roman"/>
+          <w:sz w:val="28"/>
+          <w:szCs w:val="28"/>
+        </w:rPr>
+        <w:tab/>
+      </w:r>
+      <w:r>
+        <w:rPr>
+          <w:rFonts w:ascii="Times New Roman" w:hAnsi="Times New Roman" w:cs="Times New Roman"/>
+          <w:sz w:val="28"/>
+          <w:szCs w:val="28"/>
+        </w:rPr>
+        <w:tab/>
+      </w:r>
+      <w:r>
+        <w:rPr>
+          <w:rFonts w:ascii="Times New Roman" w:hAnsi="Times New Roman" w:cs="Times New Roman"/>
+          <w:sz w:val="28"/>
+          <w:szCs w:val="28"/>
+        </w:rPr>
+        <w:tab/>
+      </w:r>
+      <w:r>
+        <w:rPr>
+          <w:rFonts w:ascii="Times New Roman" w:hAnsi="Times New Roman" w:cs="Times New Roman"/>
+          <w:sz w:val="28"/>
+          <w:szCs w:val="28"/>
+        </w:rPr>
+        <w:tab/>
+      </w:r>
+      <w:r>
+        <w:rPr>
+          <w:rFonts w:ascii="Times New Roman" w:hAnsi="Times New Roman" w:cs="Times New Roman"/>
+          <w:sz w:val="28"/>
+          <w:szCs w:val="28"/>
+        </w:rPr>
+        <w:tab/>
+      </w:r>
+      <w:r>
+        <w:rPr>
+          <w:rFonts w:ascii="Times New Roman" w:hAnsi="Times New Roman" w:cs="Times New Roman"/>
+          <w:sz w:val="28"/>
+          <w:szCs w:val="28"/>
+        </w:rPr>
+        <w:t>С</w:t>
+      </w:r>
+      <w:r>
+        <w:rPr>
+          <w:rFonts w:ascii="Times New Roman" w:hAnsi="Times New Roman" w:cs="Times New Roman"/>
+          <w:sz w:val="28"/>
+          <w:szCs w:val="28"/>
+        </w:rPr>
+        <w:t>.</w:t>
+      </w:r>
+      <w:r>
+        <w:rPr>
+          <w:rFonts w:ascii="Times New Roman" w:hAnsi="Times New Roman" w:cs="Times New Roman"/>
+          <w:sz w:val="28"/>
+          <w:szCs w:val="28"/>
+        </w:rPr>
+        <w:t>С</w:t>
+      </w:r>
+      <w:r>
+        <w:rPr>
+          <w:rFonts w:ascii="Times New Roman" w:hAnsi="Times New Roman" w:cs="Times New Roman"/>
+          <w:sz w:val="28"/>
+          <w:szCs w:val="28"/>
+        </w:rPr>
+        <w:t xml:space="preserve">. </w:t>
+      </w:r>
+      <w:r>
+        <w:rPr>
+          <w:rFonts w:ascii="Times New Roman" w:hAnsi="Times New Roman" w:cs="Times New Roman"/>
+          <w:sz w:val="28"/>
+          <w:szCs w:val="28"/>
+        </w:rPr>
+        <w:t>Михалкович</w:t>
+      </w:r>
+    </w:p>
+    <w:p>
+      <w:pPr>
+        <w:spacing w:line="240" w:lineRule="auto"/>
+        <w:rPr>
+          <w:rFonts w:ascii="Times New Roman" w:hAnsi="Times New Roman" w:cs="Times New Roman"/>
+          <w:sz w:val="28"/>
+          <w:szCs w:val="28"/>
           <w:highlight w:val="yellow"/>
         </w:rPr>
-        <w:t>Цели работы</w:t>
-      </w:r>
-      <w:r>
+      </w:pPr>
+    </w:p>
+    <w:p>
+      <w:pPr>
+        <w:spacing w:line="240" w:lineRule="auto"/>
+        <w:rPr>
+          <w:rFonts w:ascii="Times New Roman" w:hAnsi="Times New Roman" w:cs="Times New Roman"/>
+          <w:sz w:val="28"/>
+          <w:szCs w:val="28"/>
+        </w:rPr>
+      </w:pPr>
+      <w:r>
+        <w:rPr>
+          <w:rFonts w:ascii="Times New Roman" w:hAnsi="Times New Roman" w:cs="Times New Roman"/>
+          <w:sz w:val="28"/>
+          <w:szCs w:val="28"/>
+        </w:rPr>
+        <w:t xml:space="preserve">Научный руководитель </w:t>
+      </w:r>
+      <w:r>
+        <w:rPr>
+          <w:rFonts w:ascii="Times New Roman" w:hAnsi="Times New Roman" w:cs="Times New Roman"/>
+          <w:sz w:val="28"/>
+          <w:szCs w:val="28"/>
+        </w:rPr>
+        <w:tab/>
+      </w:r>
+      <w:r>
+        <w:rPr>
+          <w:rFonts w:ascii="Times New Roman" w:hAnsi="Times New Roman" w:cs="Times New Roman"/>
+          <w:sz w:val="28"/>
+          <w:szCs w:val="28"/>
+        </w:rPr>
+        <w:tab/>
+      </w:r>
+      <w:r>
+        <w:rPr>
+          <w:rFonts w:ascii="Times New Roman" w:hAnsi="Times New Roman" w:cs="Times New Roman"/>
+          <w:sz w:val="28"/>
+          <w:szCs w:val="28"/>
+        </w:rPr>
+        <w:tab/>
+      </w:r>
+      <w:r>
+        <w:rPr>
+          <w:rFonts w:ascii="Times New Roman" w:hAnsi="Times New Roman" w:cs="Times New Roman"/>
+          <w:sz w:val="28"/>
+          <w:szCs w:val="28"/>
+        </w:rPr>
+        <w:tab/>
+      </w:r>
+      <w:r>
+        <w:rPr>
+          <w:rFonts w:ascii="Times New Roman" w:hAnsi="Times New Roman" w:cs="Times New Roman"/>
+          <w:sz w:val="28"/>
+          <w:szCs w:val="28"/>
+        </w:rPr>
+        <w:tab/>
+      </w:r>
+      <w:r>
+        <w:rPr>
+          <w:rFonts w:ascii="Times New Roman" w:hAnsi="Times New Roman" w:cs="Times New Roman"/>
+          <w:sz w:val="28"/>
+          <w:szCs w:val="28"/>
+        </w:rPr>
+        <w:tab/>
+      </w:r>
+      <w:r>
+        <w:rPr>
+          <w:rFonts w:ascii="Times New Roman" w:hAnsi="Times New Roman" w:cs="Times New Roman"/>
+          <w:sz w:val="28"/>
+          <w:szCs w:val="28"/>
+        </w:rPr>
+        <w:t>И</w:t>
+      </w:r>
+      <w:r>
+        <w:rPr>
+          <w:rFonts w:ascii="Times New Roman" w:hAnsi="Times New Roman" w:cs="Times New Roman"/>
+          <w:sz w:val="28"/>
+          <w:szCs w:val="28"/>
+        </w:rPr>
+        <w:t>.</w:t>
+      </w:r>
+      <w:r>
+        <w:rPr>
+          <w:rFonts w:ascii="Times New Roman" w:hAnsi="Times New Roman" w:cs="Times New Roman"/>
+          <w:sz w:val="28"/>
+          <w:szCs w:val="28"/>
+        </w:rPr>
+        <w:t>Н</w:t>
+      </w:r>
+      <w:r>
+        <w:rPr>
+          <w:rFonts w:ascii="Times New Roman" w:hAnsi="Times New Roman" w:cs="Times New Roman"/>
+          <w:sz w:val="28"/>
+          <w:szCs w:val="28"/>
+        </w:rPr>
+        <w:t xml:space="preserve">. </w:t>
+      </w:r>
+      <w:r>
+        <w:rPr>
+          <w:rFonts w:ascii="Times New Roman" w:hAnsi="Times New Roman" w:cs="Times New Roman"/>
+          <w:sz w:val="28"/>
+          <w:szCs w:val="28"/>
+        </w:rPr>
+        <w:t>Шабас</w:t>
+      </w:r>
+    </w:p>
+    <w:p>
+      <w:pPr>
+        <w:spacing w:line="240" w:lineRule="auto"/>
         <w:rPr>
           <w:rFonts w:ascii="Times New Roman" w:hAnsi="Times New Roman" w:cs="Times New Roman"/>
           <w:sz w:val="28"/>
           <w:szCs w:val="28"/>
           <w:highlight w:val="yellow"/>
         </w:rPr>
-        <w:t xml:space="preserve">: </w:t>
-      </w:r>
-      <w:r>
-        <w:rPr>
-          <w:rFonts w:ascii="Times New Roman" w:hAnsi="Times New Roman" w:cs="Times New Roman"/>
-          <w:sz w:val="28"/>
-          <w:szCs w:val="28"/>
-          <w:highlight w:val="yellow"/>
-        </w:rPr>
-        <w:t>Целями работы являются построение модификации не интерактивного протокола доказательства знания с нулевым разглашением "ZK-SNARK" путём расширения полиномиальной базы его квадратичной арифметической программы и анализ параметров модифицированного протокола.</w:t>
-      </w:r>
-    </w:p>
-    <w:p>
-      <w:pPr>
-        <w:spacing w:line="240" w:lineRule="auto"/>
-        <w:rPr>
-          <w:rFonts w:ascii="Times New Roman" w:hAnsi="Times New Roman" w:cs="Times New Roman"/>
-          <w:sz w:val="28"/>
-          <w:szCs w:val="28"/>
-          <w:highlight w:val="yellow"/>
-        </w:rPr>
-      </w:pPr>
-    </w:p>
-    <w:p>
-      <w:pPr>
-        <w:spacing w:line="240" w:lineRule="auto"/>
-        <w:ind w:firstLine="708"/>
-        <w:rPr>
-          <w:rFonts w:ascii="Times New Roman" w:hAnsi="Times New Roman" w:cs="Times New Roman"/>
-          <w:sz w:val="28"/>
-          <w:szCs w:val="28"/>
-        </w:rPr>
-      </w:pPr>
-      <w:r>
-        <w:rPr>
-          <w:rFonts w:ascii="Times New Roman" w:hAnsi="Times New Roman" w:cs="Times New Roman"/>
-          <w:i/>
-          <w:iCs/>
-          <w:sz w:val="28"/>
-          <w:szCs w:val="28"/>
-        </w:rPr>
-        <w:t>Задачи работы</w:t>
-      </w:r>
-      <w:r>
-        <w:rPr>
-          <w:rFonts w:ascii="Times New Roman" w:hAnsi="Times New Roman" w:cs="Times New Roman"/>
-          <w:sz w:val="28"/>
-          <w:szCs w:val="28"/>
-        </w:rPr>
-        <w:t>:</w:t>
-      </w:r>
-    </w:p>
-    <w:p>
-      <w:pPr>
-        <w:spacing w:line="240" w:lineRule="auto"/>
-        <w:ind w:firstLine="708"/>
-        <w:rPr>
-          <w:rFonts w:ascii="Times New Roman" w:hAnsi="Times New Roman" w:cs="Times New Roman"/>
-          <w:sz w:val="28"/>
-          <w:szCs w:val="28"/>
-        </w:rPr>
-      </w:pPr>
-      <w:r>
-        <w:rPr>
-          <w:rFonts w:ascii="Times New Roman" w:hAnsi="Times New Roman" w:cs="Times New Roman"/>
-          <w:sz w:val="28"/>
-          <w:szCs w:val="28"/>
-        </w:rPr>
-        <w:t>–</w:t>
-      </w:r>
-      <w:r>
-        <w:rPr>
-          <w:rFonts w:ascii="Times New Roman" w:hAnsi="Times New Roman" w:cs="Times New Roman"/>
-          <w:sz w:val="28"/>
-          <w:szCs w:val="28"/>
-        </w:rPr>
-        <w:t xml:space="preserve"> </w:t>
-      </w:r>
-      <w:r>
-        <w:rPr>
-          <w:rFonts w:ascii="Times New Roman" w:hAnsi="Times New Roman" w:cs="Times New Roman"/>
-          <w:sz w:val="28"/>
-          <w:szCs w:val="28"/>
-        </w:rPr>
-        <w:t>Изучение предметной области, анализ существующих кроссплатформенных библиотек для анализа финансовых данных.</w:t>
-      </w:r>
-    </w:p>
-    <w:p>
-      <w:pPr>
-        <w:spacing w:line="240" w:lineRule="auto"/>
-        <w:ind w:firstLine="708"/>
-        <w:rPr>
-          <w:rFonts w:ascii="Times New Roman" w:hAnsi="Times New Roman" w:cs="Times New Roman"/>
-          <w:sz w:val="28"/>
-          <w:szCs w:val="28"/>
-        </w:rPr>
-      </w:pPr>
-      <w:r>
-        <w:rPr>
-          <w:rFonts w:ascii="Times New Roman" w:hAnsi="Times New Roman" w:cs="Times New Roman"/>
-          <w:sz w:val="28"/>
-          <w:szCs w:val="28"/>
-        </w:rPr>
-        <w:t xml:space="preserve">– </w:t>
-      </w:r>
-      <w:r>
-        <w:rPr>
-          <w:rFonts w:ascii="Times New Roman" w:hAnsi="Times New Roman" w:cs="Times New Roman"/>
-          <w:sz w:val="28"/>
-          <w:szCs w:val="28"/>
-        </w:rPr>
-        <w:t>Анализ технологий для создания библиотеки и разработка архитектуры библиотеки.</w:t>
-      </w:r>
-    </w:p>
-    <w:p>
-      <w:pPr>
-        <w:spacing w:line="240" w:lineRule="auto"/>
-        <w:ind w:firstLine="708"/>
-        <w:rPr>
-          <w:rFonts w:ascii="Times New Roman" w:hAnsi="Times New Roman" w:cs="Times New Roman"/>
-          <w:sz w:val="28"/>
-          <w:szCs w:val="28"/>
-        </w:rPr>
-      </w:pPr>
-      <w:r>
-        <w:rPr>
-          <w:rFonts w:ascii="Times New Roman" w:hAnsi="Times New Roman" w:cs="Times New Roman"/>
-          <w:sz w:val="28"/>
-          <w:szCs w:val="28"/>
-        </w:rPr>
-        <w:t xml:space="preserve">– </w:t>
-      </w:r>
-      <w:r>
-        <w:rPr>
-          <w:rFonts w:ascii="Times New Roman" w:hAnsi="Times New Roman" w:cs="Times New Roman"/>
-          <w:sz w:val="28"/>
-          <w:szCs w:val="28"/>
-        </w:rPr>
-        <w:t>Разработка востребованных сообществом трейдеров инструментов рисования на графиках для анализа финансовых данных и их описание.</w:t>
-      </w:r>
-    </w:p>
-    <w:p>
-      <w:pPr>
-        <w:spacing w:line="240" w:lineRule="auto"/>
-        <w:ind w:firstLine="708"/>
-        <w:rPr>
-          <w:rFonts w:ascii="Times New Roman" w:hAnsi="Times New Roman" w:cs="Times New Roman"/>
-          <w:sz w:val="28"/>
-          <w:szCs w:val="28"/>
-        </w:rPr>
-      </w:pPr>
-      <w:r>
-        <w:rPr>
-          <w:rFonts w:ascii="Times New Roman" w:hAnsi="Times New Roman" w:cs="Times New Roman"/>
-          <w:sz w:val="28"/>
-          <w:szCs w:val="28"/>
-        </w:rPr>
-        <w:t xml:space="preserve">– </w:t>
-      </w:r>
-      <w:bookmarkStart w:id="0" w:name="_Hlk137576023"/>
-      <w:r>
-        <w:rPr>
-          <w:rFonts w:ascii="Times New Roman" w:hAnsi="Times New Roman" w:cs="Times New Roman"/>
-          <w:sz w:val="28"/>
-          <w:szCs w:val="28"/>
-        </w:rPr>
-        <w:t>Создание приложения для демонстрации функционала библиотеки, а также публикация его в сети интернет.</w:t>
-      </w:r>
-    </w:p>
-    <w:bookmarkEnd w:id="0"/>
-    <w:p>
-      <w:pPr>
-        <w:spacing w:line="240" w:lineRule="auto"/>
-        <w:rPr>
-          <w:rFonts w:ascii="Times New Roman" w:hAnsi="Times New Roman" w:cs="Times New Roman"/>
-          <w:sz w:val="28"/>
-          <w:szCs w:val="28"/>
-          <w:highlight w:val="yellow"/>
-        </w:rPr>
-      </w:pPr>
-      <w:r>
-        <w:rPr>
-          <w:rFonts w:ascii="Times New Roman" w:hAnsi="Times New Roman" w:cs="Times New Roman"/>
-          <w:sz w:val="28"/>
-          <w:szCs w:val="28"/>
-          <w:highlight w:val="yellow"/>
-        </w:rPr>
-        <w:t xml:space="preserve">Заведующий кафедрой </w:t>
-      </w:r>
-      <w:r>
-        <w:rPr>
-          <w:rFonts w:ascii="Times New Roman" w:hAnsi="Times New Roman" w:cs="Times New Roman"/>
-          <w:sz w:val="28"/>
-          <w:szCs w:val="28"/>
-          <w:highlight w:val="yellow"/>
-        </w:rPr>
-        <w:tab/>
-      </w:r>
-      <w:r>
-        <w:rPr>
-          <w:rFonts w:ascii="Times New Roman" w:hAnsi="Times New Roman" w:cs="Times New Roman"/>
-          <w:sz w:val="28"/>
-          <w:szCs w:val="28"/>
-          <w:highlight w:val="yellow"/>
-        </w:rPr>
-        <w:tab/>
-      </w:r>
-      <w:r>
-        <w:rPr>
-          <w:rFonts w:ascii="Times New Roman" w:hAnsi="Times New Roman" w:cs="Times New Roman"/>
-          <w:sz w:val="28"/>
-          <w:szCs w:val="28"/>
-          <w:highlight w:val="yellow"/>
-        </w:rPr>
-        <w:tab/>
-      </w:r>
-      <w:r>
-        <w:rPr>
-          <w:rFonts w:ascii="Times New Roman" w:hAnsi="Times New Roman" w:cs="Times New Roman"/>
-          <w:sz w:val="28"/>
-          <w:szCs w:val="28"/>
-          <w:highlight w:val="yellow"/>
-        </w:rPr>
-        <w:tab/>
-      </w:r>
-      <w:r>
-        <w:rPr>
-          <w:rFonts w:ascii="Times New Roman" w:hAnsi="Times New Roman" w:cs="Times New Roman"/>
-          <w:sz w:val="28"/>
-          <w:szCs w:val="28"/>
-          <w:highlight w:val="yellow"/>
-        </w:rPr>
-        <w:tab/>
-      </w:r>
-      <w:r>
-        <w:rPr>
-          <w:rFonts w:ascii="Times New Roman" w:hAnsi="Times New Roman" w:cs="Times New Roman"/>
-          <w:sz w:val="28"/>
-          <w:szCs w:val="28"/>
-          <w:highlight w:val="yellow"/>
-        </w:rPr>
-        <w:tab/>
-      </w:r>
-      <w:r>
-        <w:rPr>
-          <w:rFonts w:ascii="Times New Roman" w:hAnsi="Times New Roman" w:cs="Times New Roman"/>
-          <w:sz w:val="28"/>
-          <w:szCs w:val="28"/>
-          <w:highlight w:val="yellow"/>
-        </w:rPr>
-        <w:tab/>
-      </w:r>
-      <w:proofErr w:type="gramStart"/>
-      <w:r>
-        <w:rPr>
-          <w:rFonts w:ascii="Times New Roman" w:hAnsi="Times New Roman" w:cs="Times New Roman"/>
-          <w:sz w:val="28"/>
-          <w:szCs w:val="28"/>
-          <w:highlight w:val="yellow"/>
-        </w:rPr>
-        <w:t>Б</w:t>
-      </w:r>
-      <w:r>
-        <w:rPr>
-          <w:rFonts w:ascii="Times New Roman" w:hAnsi="Times New Roman" w:cs="Times New Roman"/>
-          <w:sz w:val="28"/>
-          <w:szCs w:val="28"/>
-          <w:highlight w:val="yellow"/>
-        </w:rPr>
-        <w:t>.</w:t>
-      </w:r>
-      <w:r>
-        <w:rPr>
-          <w:rFonts w:ascii="Times New Roman" w:hAnsi="Times New Roman" w:cs="Times New Roman"/>
-          <w:sz w:val="28"/>
-          <w:szCs w:val="28"/>
-          <w:highlight w:val="yellow"/>
-        </w:rPr>
-        <w:t>Я</w:t>
-      </w:r>
-      <w:r>
-        <w:rPr>
-          <w:rFonts w:ascii="Times New Roman" w:hAnsi="Times New Roman" w:cs="Times New Roman"/>
-          <w:sz w:val="28"/>
-          <w:szCs w:val="28"/>
-          <w:highlight w:val="yellow"/>
-        </w:rPr>
-        <w:t>.</w:t>
-      </w:r>
-      <w:proofErr w:type="gramEnd"/>
-      <w:r>
-        <w:rPr>
-          <w:rFonts w:ascii="Times New Roman" w:hAnsi="Times New Roman" w:cs="Times New Roman"/>
-          <w:sz w:val="28"/>
-          <w:szCs w:val="28"/>
-          <w:highlight w:val="yellow"/>
-        </w:rPr>
-        <w:t xml:space="preserve"> </w:t>
-      </w:r>
-      <w:r>
-        <w:rPr>
-          <w:rFonts w:ascii="Times New Roman" w:hAnsi="Times New Roman" w:cs="Times New Roman"/>
-          <w:sz w:val="28"/>
-          <w:szCs w:val="28"/>
-          <w:highlight w:val="yellow"/>
-        </w:rPr>
-        <w:t>Штейнберг</w:t>
-      </w:r>
-    </w:p>
-    <w:p>
-      <w:pPr>
-        <w:spacing w:line="240" w:lineRule="auto"/>
-        <w:rPr>
-          <w:rFonts w:ascii="Times New Roman" w:hAnsi="Times New Roman" w:cs="Times New Roman"/>
-          <w:sz w:val="28"/>
-          <w:szCs w:val="28"/>
-          <w:highlight w:val="yellow"/>
-        </w:rPr>
-      </w:pPr>
-    </w:p>
-    <w:p>
-      <w:pPr>
-        <w:spacing w:line="240" w:lineRule="auto"/>
-        <w:rPr>
-          <w:rFonts w:ascii="Times New Roman" w:hAnsi="Times New Roman" w:cs="Times New Roman"/>
-          <w:sz w:val="28"/>
-          <w:szCs w:val="28"/>
-          <w:highlight w:val="yellow"/>
-        </w:rPr>
-      </w:pPr>
-      <w:r>
-        <w:rPr>
-          <w:rFonts w:ascii="Times New Roman" w:hAnsi="Times New Roman" w:cs="Times New Roman"/>
-          <w:sz w:val="28"/>
-          <w:szCs w:val="28"/>
-          <w:highlight w:val="yellow"/>
-        </w:rPr>
-        <w:lastRenderedPageBreak/>
-        <w:t xml:space="preserve">Научный руководитель </w:t>
-      </w:r>
-      <w:r>
-        <w:rPr>
-          <w:rFonts w:ascii="Times New Roman" w:hAnsi="Times New Roman" w:cs="Times New Roman"/>
-          <w:sz w:val="28"/>
-          <w:szCs w:val="28"/>
-          <w:highlight w:val="yellow"/>
-        </w:rPr>
-        <w:tab/>
-      </w:r>
-      <w:r>
-        <w:rPr>
-          <w:rFonts w:ascii="Times New Roman" w:hAnsi="Times New Roman" w:cs="Times New Roman"/>
-          <w:sz w:val="28"/>
-          <w:szCs w:val="28"/>
-          <w:highlight w:val="yellow"/>
-        </w:rPr>
-        <w:tab/>
-      </w:r>
-      <w:r>
-        <w:rPr>
-          <w:rFonts w:ascii="Times New Roman" w:hAnsi="Times New Roman" w:cs="Times New Roman"/>
-          <w:sz w:val="28"/>
-          <w:szCs w:val="28"/>
-          <w:highlight w:val="yellow"/>
-        </w:rPr>
-        <w:tab/>
-      </w:r>
-      <w:r>
-        <w:rPr>
-          <w:rFonts w:ascii="Times New Roman" w:hAnsi="Times New Roman" w:cs="Times New Roman"/>
-          <w:sz w:val="28"/>
-          <w:szCs w:val="28"/>
-          <w:highlight w:val="yellow"/>
-        </w:rPr>
-        <w:tab/>
-      </w:r>
-      <w:r>
-        <w:rPr>
-          <w:rFonts w:ascii="Times New Roman" w:hAnsi="Times New Roman" w:cs="Times New Roman"/>
-          <w:sz w:val="28"/>
-          <w:szCs w:val="28"/>
-          <w:highlight w:val="yellow"/>
-        </w:rPr>
-        <w:tab/>
-      </w:r>
-      <w:r>
-        <w:rPr>
-          <w:rFonts w:ascii="Times New Roman" w:hAnsi="Times New Roman" w:cs="Times New Roman"/>
-          <w:sz w:val="28"/>
-          <w:szCs w:val="28"/>
-          <w:highlight w:val="yellow"/>
-        </w:rPr>
-        <w:tab/>
-      </w:r>
-      <w:proofErr w:type="gramStart"/>
-      <w:r>
-        <w:rPr>
-          <w:rFonts w:ascii="Times New Roman" w:hAnsi="Times New Roman" w:cs="Times New Roman"/>
-          <w:sz w:val="28"/>
-          <w:szCs w:val="28"/>
-          <w:highlight w:val="yellow"/>
-        </w:rPr>
-        <w:t>В</w:t>
-      </w:r>
-      <w:r>
-        <w:rPr>
-          <w:rFonts w:ascii="Times New Roman" w:hAnsi="Times New Roman" w:cs="Times New Roman"/>
-          <w:sz w:val="28"/>
-          <w:szCs w:val="28"/>
-          <w:highlight w:val="yellow"/>
-        </w:rPr>
-        <w:t>.В.</w:t>
-      </w:r>
-      <w:proofErr w:type="gramEnd"/>
-      <w:r>
-        <w:rPr>
-          <w:rFonts w:ascii="Times New Roman" w:hAnsi="Times New Roman" w:cs="Times New Roman"/>
-          <w:sz w:val="28"/>
-          <w:szCs w:val="28"/>
-          <w:highlight w:val="yellow"/>
-        </w:rPr>
-        <w:t xml:space="preserve"> </w:t>
-      </w:r>
-      <w:r>
-        <w:rPr>
-          <w:rFonts w:ascii="Times New Roman" w:hAnsi="Times New Roman" w:cs="Times New Roman"/>
-          <w:sz w:val="28"/>
-          <w:szCs w:val="28"/>
-          <w:highlight w:val="yellow"/>
-        </w:rPr>
-        <w:t>Мкртичян</w:t>
-      </w:r>
-    </w:p>
-    <w:p>
-      <w:pPr>
-        <w:spacing w:line="240" w:lineRule="auto"/>
-        <w:rPr>
-          <w:rFonts w:ascii="Times New Roman" w:hAnsi="Times New Roman" w:cs="Times New Roman"/>
-          <w:sz w:val="28"/>
-          <w:szCs w:val="28"/>
-          <w:highlight w:val="yellow"/>
-        </w:rPr>
       </w:pPr>
     </w:p>
     <w:p>
@@ -1041,36 +938,14 @@
         </w:rPr>
         <w:tab/>
       </w:r>
-      <w:proofErr w:type="gramStart"/>
-      <w:r>
-        <w:rPr>
-          <w:rFonts w:ascii="Times New Roman" w:hAnsi="Times New Roman" w:cs="Times New Roman"/>
-          <w:sz w:val="28"/>
-          <w:szCs w:val="28"/>
-        </w:rPr>
-        <w:t>И.И.</w:t>
-      </w:r>
-      <w:proofErr w:type="gramEnd"/>
-      <w:r>
-        <w:rPr>
-          <w:rFonts w:ascii="Times New Roman" w:hAnsi="Times New Roman" w:cs="Times New Roman"/>
-          <w:sz w:val="28"/>
-          <w:szCs w:val="28"/>
-        </w:rPr>
-        <w:t xml:space="preserve"> Денисов</w:t>
-      </w:r>
-    </w:p>
-    <w:p>
-      <w:pPr>
-        <w:spacing w:line="240" w:lineRule="auto"/>
-        <w:ind w:left="6372" w:firstLine="708"/>
-        <w:rPr>
-          <w:rFonts w:ascii="Times New Roman" w:hAnsi="Times New Roman" w:cs="Times New Roman"/>
-          <w:sz w:val="28"/>
-          <w:szCs w:val="28"/>
-          <w:highlight w:val="yellow"/>
-        </w:rPr>
-      </w:pPr>
+      <w:r>
+        <w:rPr>
+          <w:rFonts w:ascii="Times New Roman" w:hAnsi="Times New Roman" w:cs="Times New Roman"/>
+          <w:sz w:val="28"/>
+          <w:szCs w:val="28"/>
+        </w:rPr>
+        <w:t>И.И. Денисов</w:t>
+      </w:r>
     </w:p>
     <w:p>
       <w:pPr>

</xml_diff>